<commit_message>
Making the scripts compliant with the requirements, along with finishing the summary
</commit_message>
<xml_diff>
--- a/Summary.docx
+++ b/Summary.docx
@@ -54,6 +54,11 @@
         </w:rPr>
         <w:t xml:space="preserve"> - </w:t>
       </w:r>
+    </w:p>
+    <w:p>
+      <w:pPr>
+        <w:pStyle w:val="Heading 2"/>
+      </w:pPr>
       <w:r>
         <w:rPr>
           <w:rFonts w:ascii="Carlito" w:hAnsi="Carlito"/>
@@ -69,7 +74,20 @@
           <w:rtl w:val="0"/>
           <w:lang w:val="en-US"/>
         </w:rPr>
-        <w:t xml:space="preserve">: , </w:t>
+        <w:t xml:space="preserve">: </w:t>
+      </w:r>
+      <w:r>
+        <w:rPr>
+          <w:rtl w:val="0"/>
+        </w:rPr>
+        <w:t>9011355532</w:t>
+      </w:r>
+      <w:r>
+        <w:rPr>
+          <w:rtl w:val="0"/>
+          <w:lang w:val="en-US"/>
+        </w:rPr>
+        <w:t xml:space="preserve">, </w:t>
       </w:r>
       <w:r>
         <w:rPr>
@@ -86,7 +104,20 @@
           <w:rtl w:val="0"/>
           <w:lang w:val="en-US"/>
         </w:rPr>
-        <w:t xml:space="preserve">: , </w:t>
+        <w:t xml:space="preserve">: </w:t>
+      </w:r>
+      <w:r>
+        <w:rPr>
+          <w:rtl w:val="0"/>
+        </w:rPr>
+        <w:t>3454675882</w:t>
+      </w:r>
+      <w:r>
+        <w:rPr>
+          <w:rtl w:val="0"/>
+          <w:lang w:val="en-US"/>
+        </w:rPr>
+        <w:t xml:space="preserve">, </w:t>
       </w:r>
       <w:r>
         <w:rPr>
@@ -105,11 +136,6 @@
         </w:rPr>
         <w:t>: 4328073870</w:t>
       </w:r>
-    </w:p>
-    <w:p>
-      <w:pPr>
-        <w:pStyle w:val="Body"/>
-      </w:pPr>
     </w:p>
     <w:tbl>
       <w:tblPr>
@@ -407,7 +433,7 @@
                   </w14:solidFill>
                 </w14:textFill>
               </w:rPr>
-              <w:t>0.00</w:t>
+              <w:t>0.18</w:t>
             </w:r>
           </w:p>
         </w:tc>
@@ -477,7 +503,7 @@
                   </w14:solidFill>
                 </w14:textFill>
               </w:rPr>
-              <w:t>0.00</w:t>
+              <w:t>0.73</w:t>
             </w:r>
           </w:p>
         </w:tc>
@@ -547,7 +573,7 @@
                   </w14:solidFill>
                 </w14:textFill>
               </w:rPr>
-              <w:t>77024</w:t>
+              <w:t>0</w:t>
             </w:r>
           </w:p>
         </w:tc>
@@ -617,7 +643,7 @@
                   </w14:solidFill>
                 </w14:textFill>
               </w:rPr>
-              <w:t>76576</w:t>
+              <w:t>0</w:t>
             </w:r>
           </w:p>
         </w:tc>
@@ -727,7 +753,7 @@
                   </w14:solidFill>
                 </w14:textFill>
               </w:rPr>
-              <w:t>1.00</w:t>
+              <w:t>0.81</w:t>
             </w:r>
           </w:p>
         </w:tc>
@@ -797,7 +823,7 @@
                   </w14:solidFill>
                 </w14:textFill>
               </w:rPr>
-              <w:t>4.00</w:t>
+              <w:t>3.76</w:t>
             </w:r>
           </w:p>
         </w:tc>
@@ -867,7 +893,7 @@
                   </w14:solidFill>
                 </w14:textFill>
               </w:rPr>
-              <w:t>107744</w:t>
+              <w:t>0</w:t>
             </w:r>
           </w:p>
         </w:tc>
@@ -937,7 +963,7 @@
                   </w14:solidFill>
                 </w14:textFill>
               </w:rPr>
-              <w:t>77276</w:t>
+              <w:t>0</w:t>
             </w:r>
           </w:p>
         </w:tc>
@@ -1047,7 +1073,7 @@
                   </w14:solidFill>
                 </w14:textFill>
               </w:rPr>
-              <w:t>4.07</w:t>
+              <w:t>2.07</w:t>
             </w:r>
           </w:p>
         </w:tc>
@@ -1117,7 +1143,7 @@
                   </w14:solidFill>
                 </w14:textFill>
               </w:rPr>
-              <w:t>7.99</w:t>
+              <w:t>9.61</w:t>
             </w:r>
           </w:p>
         </w:tc>
@@ -1187,7 +1213,7 @@
                   </w14:solidFill>
                 </w14:textFill>
               </w:rPr>
-              <w:t>76984</w:t>
+              <w:t>0</w:t>
             </w:r>
           </w:p>
         </w:tc>
@@ -1257,7 +1283,7 @@
                   </w14:solidFill>
                 </w14:textFill>
               </w:rPr>
-              <w:t>77824</w:t>
+              <w:t>0</w:t>
             </w:r>
           </w:p>
         </w:tc>
@@ -1367,7 +1393,7 @@
                   </w14:solidFill>
                 </w14:textFill>
               </w:rPr>
-              <w:t>16.03</w:t>
+              <w:t>5.56</w:t>
             </w:r>
           </w:p>
         </w:tc>
@@ -1437,7 +1463,7 @@
                   </w14:solidFill>
                 </w14:textFill>
               </w:rPr>
-              <w:t>28.01</w:t>
+              <w:t>21.53</w:t>
             </w:r>
           </w:p>
         </w:tc>
@@ -1507,7 +1533,7 @@
                   </w14:solidFill>
                 </w14:textFill>
               </w:rPr>
-              <w:t>77284</w:t>
+              <w:t>0</w:t>
             </w:r>
           </w:p>
         </w:tc>
@@ -1577,7 +1603,7 @@
                   </w14:solidFill>
                 </w14:textFill>
               </w:rPr>
-              <w:t>77712</w:t>
+              <w:t>0</w:t>
             </w:r>
           </w:p>
         </w:tc>
@@ -1687,7 +1713,7 @@
                   </w14:solidFill>
                 </w14:textFill>
               </w:rPr>
-              <w:t>37.05</w:t>
+              <w:t>11.32</w:t>
             </w:r>
           </w:p>
         </w:tc>
@@ -1757,7 +1783,7 @@
                   </w14:solidFill>
                 </w14:textFill>
               </w:rPr>
-              <w:t>62.51</w:t>
+              <w:t>44.22</w:t>
             </w:r>
           </w:p>
         </w:tc>
@@ -1827,7 +1853,7 @@
                   </w14:solidFill>
                 </w14:textFill>
               </w:rPr>
-              <w:t>77244</w:t>
+              <w:t>0</w:t>
             </w:r>
           </w:p>
         </w:tc>
@@ -1897,7 +1923,7 @@
                   </w14:solidFill>
                 </w14:textFill>
               </w:rPr>
-              <w:t>77904</w:t>
+              <w:t>0</w:t>
             </w:r>
           </w:p>
         </w:tc>
@@ -2007,7 +2033,7 @@
                   </w14:solidFill>
                 </w14:textFill>
               </w:rPr>
-              <w:t>71.65</w:t>
+              <w:t>18.26</w:t>
             </w:r>
           </w:p>
         </w:tc>
@@ -2077,7 +2103,7 @@
                   </w14:solidFill>
                 </w14:textFill>
               </w:rPr>
-              <w:t>111.65</w:t>
+              <w:t>80.70</w:t>
             </w:r>
           </w:p>
         </w:tc>
@@ -2147,7 +2173,7 @@
                   </w14:solidFill>
                 </w14:textFill>
               </w:rPr>
-              <w:t>77912</w:t>
+              <w:t>0</w:t>
             </w:r>
           </w:p>
         </w:tc>
@@ -2217,7 +2243,7 @@
                   </w14:solidFill>
                 </w14:textFill>
               </w:rPr>
-              <w:t>77824</w:t>
+              <w:t>0</w:t>
             </w:r>
           </w:p>
         </w:tc>
@@ -2327,7 +2353,7 @@
                   </w14:solidFill>
                 </w14:textFill>
               </w:rPr>
-              <w:t>185.26</w:t>
+              <w:t>40.18</w:t>
             </w:r>
           </w:p>
         </w:tc>
@@ -2397,7 +2423,7 @@
                   </w14:solidFill>
                 </w14:textFill>
               </w:rPr>
-              <w:t>247.22</w:t>
+              <w:t>159.81</w:t>
             </w:r>
           </w:p>
         </w:tc>
@@ -2467,7 +2493,7 @@
                   </w14:solidFill>
                 </w14:textFill>
               </w:rPr>
-              <w:t>79276</w:t>
+              <w:t>16</w:t>
             </w:r>
           </w:p>
         </w:tc>
@@ -2537,7 +2563,7 @@
                   </w14:solidFill>
                 </w14:textFill>
               </w:rPr>
-              <w:t>77844</w:t>
+              <w:t>0</w:t>
             </w:r>
           </w:p>
         </w:tc>
@@ -2647,7 +2673,7 @@
                   </w14:solidFill>
                 </w14:textFill>
               </w:rPr>
-              <w:t>283.22</w:t>
+              <w:t>72.22</w:t>
             </w:r>
           </w:p>
         </w:tc>
@@ -2717,7 +2743,7 @@
                   </w14:solidFill>
                 </w14:textFill>
               </w:rPr>
-              <w:t>448.46</w:t>
+              <w:t>254.73</w:t>
             </w:r>
           </w:p>
         </w:tc>
@@ -2787,7 +2813,7 @@
                   </w14:solidFill>
                 </w14:textFill>
               </w:rPr>
-              <w:t>79564</w:t>
+              <w:t>10432</w:t>
             </w:r>
           </w:p>
         </w:tc>
@@ -2857,7 +2883,7 @@
                   </w14:solidFill>
                 </w14:textFill>
               </w:rPr>
-              <w:t>77780</w:t>
+              <w:t>144</w:t>
             </w:r>
           </w:p>
         </w:tc>
@@ -2967,7 +2993,7 @@
                   </w14:solidFill>
                 </w14:textFill>
               </w:rPr>
-              <w:t>452.35</w:t>
+              <w:t>109.61</w:t>
             </w:r>
           </w:p>
         </w:tc>
@@ -3037,7 +3063,7 @@
                   </w14:solidFill>
                 </w14:textFill>
               </w:rPr>
-              <w:t>711.24</w:t>
+              <w:t>366.44</w:t>
             </w:r>
           </w:p>
         </w:tc>
@@ -3107,7 +3133,7 @@
                   </w14:solidFill>
                 </w14:textFill>
               </w:rPr>
-              <w:t>81624</w:t>
+              <w:t>16512</w:t>
             </w:r>
           </w:p>
         </w:tc>
@@ -3177,7 +3203,7 @@
                   </w14:solidFill>
                 </w14:textFill>
               </w:rPr>
-              <w:t>77828</w:t>
+              <w:t>736</w:t>
             </w:r>
           </w:p>
         </w:tc>
@@ -3287,7 +3313,7 @@
                   </w14:solidFill>
                 </w14:textFill>
               </w:rPr>
-              <w:t>677.71</w:t>
+              <w:t>152.69</w:t>
             </w:r>
           </w:p>
         </w:tc>
@@ -3357,7 +3383,7 @@
                   </w14:solidFill>
                 </w14:textFill>
               </w:rPr>
-              <w:t>1059.61</w:t>
+              <w:t>502.22</w:t>
             </w:r>
           </w:p>
         </w:tc>
@@ -3427,7 +3453,7 @@
                   </w14:solidFill>
                 </w14:textFill>
               </w:rPr>
-              <w:t>81700</w:t>
+              <w:t>0</w:t>
             </w:r>
           </w:p>
         </w:tc>
@@ -3497,7 +3523,7 @@
                   </w14:solidFill>
                 </w14:textFill>
               </w:rPr>
-              <w:t>76764</w:t>
+              <w:t>160</w:t>
             </w:r>
           </w:p>
         </w:tc>
@@ -3607,7 +3633,7 @@
                   </w14:solidFill>
                 </w14:textFill>
               </w:rPr>
-              <w:t>1216.81</w:t>
+              <w:t>269.05</w:t>
             </w:r>
           </w:p>
         </w:tc>
@@ -3677,7 +3703,7 @@
                   </w14:solidFill>
                 </w14:textFill>
               </w:rPr>
-              <w:t>1926.92</w:t>
+              <w:t>859.57</w:t>
             </w:r>
           </w:p>
         </w:tc>
@@ -3747,7 +3773,7 @@
                   </w14:solidFill>
                 </w14:textFill>
               </w:rPr>
-              <w:t>89828</w:t>
+              <w:t>7168</w:t>
             </w:r>
           </w:p>
         </w:tc>
@@ -3817,7 +3843,7 @@
                   </w14:solidFill>
                 </w14:textFill>
               </w:rPr>
-              <w:t>76832</w:t>
+              <w:t>272</w:t>
             </w:r>
           </w:p>
         </w:tc>
@@ -3927,7 +3953,7 @@
                   </w14:solidFill>
                 </w14:textFill>
               </w:rPr>
-              <w:t>1919.74</w:t>
+              <w:t>417.30</w:t>
             </w:r>
           </w:p>
         </w:tc>
@@ -3997,7 +4023,7 @@
                   </w14:solidFill>
                 </w14:textFill>
               </w:rPr>
-              <w:t>2933.79</w:t>
+              <w:t>1293.68</w:t>
             </w:r>
           </w:p>
         </w:tc>
@@ -4067,7 +4093,7 @@
                   </w14:solidFill>
                 </w14:textFill>
               </w:rPr>
-              <w:t>98008</w:t>
+              <w:t>52928</w:t>
             </w:r>
           </w:p>
         </w:tc>
@@ -4137,7 +4163,7 @@
                   </w14:solidFill>
                 </w14:textFill>
               </w:rPr>
-              <w:t>76900</w:t>
+              <w:t>720</w:t>
             </w:r>
           </w:p>
         </w:tc>
@@ -4247,7 +4273,7 @@
                   </w14:solidFill>
                 </w14:textFill>
               </w:rPr>
-              <w:t>2745.08</w:t>
+              <w:t>587.65</w:t>
             </w:r>
           </w:p>
         </w:tc>
@@ -4317,7 +4343,7 @@
                   </w14:solidFill>
                 </w14:textFill>
               </w:rPr>
-              <w:t>4237.79</w:t>
+              <w:t>1778.68</w:t>
             </w:r>
           </w:p>
         </w:tc>
@@ -4387,7 +4413,7 @@
                   </w14:solidFill>
                 </w14:textFill>
               </w:rPr>
-              <w:t>108228</w:t>
+              <w:t>82976</w:t>
             </w:r>
           </w:p>
         </w:tc>
@@ -4457,7 +4483,7 @@
                   </w14:solidFill>
                 </w14:textFill>
               </w:rPr>
-              <w:t>76976</w:t>
+              <w:t>368</w:t>
             </w:r>
           </w:p>
         </w:tc>
@@ -4567,7 +4593,7 @@
                   </w14:solidFill>
                 </w14:textFill>
               </w:rPr>
-              <w:t>3721.50</w:t>
+              <w:t>794.58</w:t>
             </w:r>
           </w:p>
         </w:tc>
@@ -4637,7 +4663,7 @@
                   </w14:solidFill>
                 </w14:textFill>
               </w:rPr>
-              <w:t>5817.31</w:t>
+              <w:t>2413.93</w:t>
             </w:r>
           </w:p>
         </w:tc>
@@ -4707,7 +4733,7 @@
                   </w14:solidFill>
                 </w14:textFill>
               </w:rPr>
-              <w:t>120500</w:t>
+              <w:t>9952</w:t>
             </w:r>
           </w:p>
         </w:tc>
@@ -4777,7 +4803,7 @@
                   </w14:solidFill>
                 </w14:textFill>
               </w:rPr>
-              <w:t>76876</w:t>
+              <w:t>896</w:t>
             </w:r>
           </w:p>
         </w:tc>
@@ -4887,7 +4913,7 @@
                   </w14:solidFill>
                 </w14:textFill>
               </w:rPr>
-              <w:t>4586.64</w:t>
+              <w:t>1003.77</w:t>
             </w:r>
           </w:p>
         </w:tc>
@@ -4957,7 +4983,7 @@
                   </w14:solidFill>
                 </w14:textFill>
               </w:rPr>
-              <w:t>7279.02</w:t>
+              <w:t>2940.67</w:t>
             </w:r>
           </w:p>
         </w:tc>
@@ -5027,7 +5053,7 @@
                   </w14:solidFill>
                 </w14:textFill>
               </w:rPr>
-              <w:t>132816</w:t>
+              <w:t>122720</w:t>
             </w:r>
           </w:p>
         </w:tc>
@@ -5097,7 +5123,7 @@
                   </w14:solidFill>
                 </w14:textFill>
               </w:rPr>
-              <w:t>77228</w:t>
+              <w:t>1808</w:t>
             </w:r>
           </w:p>
         </w:tc>
@@ -5145,9 +5171,17 @@
     <w:p>
       <w:pPr>
         <w:pStyle w:val="Heading 3"/>
+        <w:rPr>
+          <w:rFonts w:ascii="Carlito" w:cs="Carlito" w:hAnsi="Carlito" w:eastAsia="Carlito"/>
+          <w:b w:val="1"/>
+          <w:bCs w:val="1"/>
+        </w:rPr>
       </w:pPr>
       <w:r>
         <w:rPr>
+          <w:rFonts w:ascii="Carlito" w:hAnsi="Carlito"/>
+          <w:b w:val="1"/>
+          <w:bCs w:val="1"/>
           <w:rtl w:val="0"/>
           <w:lang w:val="fr-FR"/>
         </w:rPr>
@@ -5155,12 +5189,18 @@
       </w:r>
       <w:r>
         <w:rPr>
+          <w:rFonts w:ascii="Carlito" w:hAnsi="Carlito" w:hint="default"/>
+          <w:b w:val="1"/>
+          <w:bCs w:val="1"/>
           <w:rtl w:val="0"/>
         </w:rPr>
         <w:t xml:space="preserve">– </w:t>
       </w:r>
       <w:r>
         <w:rPr>
+          <w:rFonts w:ascii="Carlito" w:hAnsi="Carlito"/>
+          <w:b w:val="1"/>
+          <w:bCs w:val="1"/>
           <w:rtl w:val="0"/>
           <w:lang w:val="en-US"/>
         </w:rPr>
@@ -5234,130 +5274,63 @@
     </w:p>
     <w:p>
       <w:pPr>
-        <w:pStyle w:val="Body"/>
+        <w:pStyle w:val="Heading 4"/>
+        <w:rPr>
+          <w:outline w:val="0"/>
+          <w:color w:val="000000"/>
+          <w14:textFill>
+            <w14:solidFill>
+              <w14:srgbClr w14:val="000000"/>
+            </w14:solidFill>
+          </w14:textFill>
+        </w:rPr>
       </w:pPr>
-    </w:p>
-    <w:p>
-      <w:pPr>
-        <w:pStyle w:val="Body"/>
-      </w:pPr>
+      <w:r>
+        <w:rPr>
+          <w:outline w:val="0"/>
+          <w:color w:val="000000"/>
+          <w:rtl w:val="0"/>
+          <w:lang w:val="en-US"/>
+          <w14:textFill>
+            <w14:solidFill>
+              <w14:srgbClr w14:val="000000"/>
+            </w14:solidFill>
+          </w14:textFill>
+        </w:rPr>
+        <w:t>Note: As the growth rates of the memory plots for the two methods were different, it was difficult to show an accurate plot for the Efficient algorithm along with the Basic algorithm. Hence added a separate graph depicting the growth rate of the Efficient Algorithm.</w:t>
+      </w:r>
     </w:p>
     <w:p>
       <w:pPr>
         <w:pStyle w:val="Heading 4"/>
+        <w:rPr>
+          <w:outline w:val="0"/>
+          <w:color w:val="000000"/>
+          <w14:textFill>
+            <w14:solidFill>
+              <w14:srgbClr w14:val="000000"/>
+            </w14:solidFill>
+          </w14:textFill>
+        </w:rPr>
       </w:pPr>
       <w:r>
         <w:rPr>
-          <w:rtl w:val="0"/>
-          <w:lang w:val="en-US"/>
-        </w:rPr>
-        <w:t>Nature of the Graph (Logarithmic/ Linear/ Polynomial/ Exponential)</w:t>
-      </w:r>
-    </w:p>
-    <w:p>
-      <w:pPr>
-        <w:pStyle w:val="Body"/>
-      </w:pPr>
-      <w:r>
-        <w:rPr>
-          <w:rtl w:val="0"/>
-          <w:lang w:val="en-US"/>
-        </w:rPr>
-        <w:t>Basic:</w:t>
-      </w:r>
-      <w:r>
-        <w:rPr>
-          <w:rtl w:val="0"/>
-          <w:lang w:val="en-US"/>
-        </w:rPr>
-        <w:t xml:space="preserve"> Polynomial</w:t>
-      </w:r>
-    </w:p>
-    <w:p>
-      <w:pPr>
-        <w:pStyle w:val="Body"/>
-      </w:pPr>
-      <w:r>
-        <w:rPr>
-          <w:rtl w:val="0"/>
-          <w:lang w:val="en-US"/>
-        </w:rPr>
-        <w:t>Efficient:</w:t>
-      </w:r>
-      <w:r>
-        <w:rPr>
-          <w:rtl w:val="0"/>
-          <w:lang w:val="en-US"/>
-        </w:rPr>
-        <w:t xml:space="preserve"> Constant (?)</w:t>
-      </w:r>
-    </w:p>
-    <w:p>
-      <w:pPr>
-        <w:pStyle w:val="Heading 4"/>
-      </w:pPr>
-      <w:r>
-        <w:rPr>
-          <w:rtl w:val="0"/>
-          <w:lang w:val="en-US"/>
-        </w:rPr>
-        <w:t xml:space="preserve">Explanation: </w:t>
-      </w:r>
-    </w:p>
-    <w:p>
-      <w:pPr>
-        <w:pStyle w:val="Body"/>
-      </w:pPr>
-      <w:r>
-        <w:rPr>
-          <w:rtl w:val="0"/>
-          <w:lang w:val="en-US"/>
-        </w:rPr>
-        <w:t>- TODO: Check if we should be getting a constant memory usage for the efficient algorithm</w:t>
-      </w:r>
-    </w:p>
-    <w:p>
-      <w:pPr>
-        <w:pStyle w:val="Heading 3"/>
-      </w:pPr>
-    </w:p>
-    <w:p>
-      <w:pPr>
-        <w:pStyle w:val="Heading 3"/>
-      </w:pPr>
-      <w:r>
-        <w:rPr>
-          <w:rtl w:val="0"/>
-          <w:lang w:val="fr-FR"/>
-        </w:rPr>
-        <w:t xml:space="preserve">Graph2 </w:t>
-      </w:r>
-      <w:r>
-        <w:rPr>
-          <w:rtl w:val="0"/>
-        </w:rPr>
-        <w:t xml:space="preserve">– </w:t>
-      </w:r>
-      <w:r>
-        <w:rPr>
-          <w:rtl w:val="0"/>
-        </w:rPr>
-        <w:t>Time vs Problem Size (M+N)</w:t>
-      </w:r>
-    </w:p>
-    <w:p>
-      <w:pPr>
-        <w:pStyle w:val="Body"/>
-      </w:pPr>
-      <w:r>
+          <w:outline w:val="0"/>
+          <w:color w:val="000000"/>
+          <w14:textFill>
+            <w14:solidFill>
+              <w14:srgbClr w14:val="000000"/>
+            </w14:solidFill>
+          </w14:textFill>
+        </w:rPr>
         <w:drawing xmlns:a="http://schemas.openxmlformats.org/drawingml/2006/main">
           <wp:anchor distT="152400" distB="152400" distL="152400" distR="152400" simplePos="0" relativeHeight="251660288" behindDoc="0" locked="0" layoutInCell="1" allowOverlap="1">
             <wp:simplePos x="0" y="0"/>
             <wp:positionH relativeFrom="margin">
               <wp:posOffset>-6350</wp:posOffset>
             </wp:positionH>
-            <wp:positionV relativeFrom="line">
-              <wp:posOffset>190500</wp:posOffset>
+            <wp:positionV relativeFrom="page">
+              <wp:posOffset>1066800</wp:posOffset>
             </wp:positionV>
             <wp:extent cx="5727700" cy="2863850"/>
             <wp:effectExtent l="0" t="0" r="0" b="0"/>
@@ -5370,13 +5343,13 @@
                 <wp:lineTo x="0" y="0"/>
               </wp:wrapPolygon>
             </wp:wrapThrough>
-            <wp:docPr id="1073741826" name="officeArt object" descr="time_graph.png"/>
+            <wp:docPr id="1073741826" name="officeArt object" descr="memory_graph_efficient_only.png"/>
             <wp:cNvGraphicFramePr/>
             <a:graphic xmlns:a="http://schemas.openxmlformats.org/drawingml/2006/main">
               <a:graphicData uri="http://schemas.openxmlformats.org/drawingml/2006/picture">
                 <pic:pic xmlns:pic="http://schemas.openxmlformats.org/drawingml/2006/picture">
                   <pic:nvPicPr>
-                    <pic:cNvPr id="1073741826" name="time_graph.png" descr="time_graph.png"/>
+                    <pic:cNvPr id="1073741826" name="memory_graph_efficient_only.png" descr="memory_graph_efficient_only.png"/>
                     <pic:cNvPicPr>
                       <a:picLocks noChangeAspect="1"/>
                     </pic:cNvPicPr>
@@ -5412,6 +5385,1087 @@
     </w:p>
     <w:p>
       <w:pPr>
+        <w:pStyle w:val="Heading 4"/>
+      </w:pPr>
+      <w:r>
+        <w:rPr>
+          <w:rtl w:val="0"/>
+          <w:lang w:val="en-US"/>
+        </w:rPr>
+        <w:t>Nature of the Graph (Logarithmic/ Linear/ Polynomial/ Exponential)</w:t>
+      </w:r>
+    </w:p>
+    <w:p>
+      <w:pPr>
+        <w:pStyle w:val="Body"/>
+      </w:pPr>
+      <w:r>
+        <w:rPr>
+          <w:rtl w:val="0"/>
+          <w:lang w:val="en-US"/>
+        </w:rPr>
+        <w:t>Basic:</w:t>
+      </w:r>
+      <w:r>
+        <w:rPr>
+          <w:rtl w:val="0"/>
+          <w:lang w:val="en-US"/>
+        </w:rPr>
+        <w:t xml:space="preserve"> Polynomial</w:t>
+      </w:r>
+    </w:p>
+    <w:p>
+      <w:pPr>
+        <w:pStyle w:val="Body"/>
+      </w:pPr>
+      <w:r>
+        <w:rPr>
+          <w:rtl w:val="0"/>
+          <w:lang w:val="en-US"/>
+        </w:rPr>
+        <w:t>Efficient:</w:t>
+      </w:r>
+      <w:r>
+        <w:rPr>
+          <w:rtl w:val="0"/>
+          <w:lang w:val="en-US"/>
+        </w:rPr>
+        <w:t xml:space="preserve"> Linear</w:t>
+      </w:r>
+    </w:p>
+    <w:p>
+      <w:pPr>
+        <w:pStyle w:val="Heading 4"/>
+      </w:pPr>
+      <w:r>
+        <w:rPr>
+          <w:rtl w:val="0"/>
+          <w:lang w:val="en-US"/>
+        </w:rPr>
+        <w:t xml:space="preserve">Explanation: </w:t>
+      </w:r>
+    </w:p>
+    <w:p>
+      <w:pPr>
+        <w:pStyle w:val="Body"/>
+        <w:numPr>
+          <w:ilvl w:val="0"/>
+          <w:numId w:val="2"/>
+        </w:numPr>
+      </w:pPr>
+      <w:r>
+        <w:rPr>
+          <w:rtl w:val="0"/>
+          <w:lang w:val="en-US"/>
+        </w:rPr>
+        <w:t xml:space="preserve">Given the way of computing memory usage using </w:t>
+      </w:r>
+      <w:r>
+        <w:rPr>
+          <w:i w:val="1"/>
+          <w:iCs w:val="1"/>
+          <w:rtl w:val="0"/>
+          <w:lang w:val="en-US"/>
+        </w:rPr>
+        <w:t>psutil</w:t>
+      </w:r>
+      <w:r>
+        <w:rPr>
+          <w:rtl w:val="0"/>
+        </w:rPr>
+        <w:t>, we expect to observe outliers in the memory plots for the two methods.</w:t>
+      </w:r>
+    </w:p>
+    <w:p>
+      <w:pPr>
+        <w:pStyle w:val="Body"/>
+        <w:numPr>
+          <w:ilvl w:val="0"/>
+          <w:numId w:val="2"/>
+        </w:numPr>
+      </w:pPr>
+      <w:r>
+        <w:rPr>
+          <w:rtl w:val="0"/>
+        </w:rPr>
+        <w:t xml:space="preserve">But if we disregard those outliers and look at the rate in which the memory usage in general grows with the problem size for the two methods then we can clearly see that the memory used for the </w:t>
+      </w:r>
+      <w:r>
+        <w:rPr>
+          <w:i w:val="1"/>
+          <w:iCs w:val="1"/>
+          <w:rtl w:val="0"/>
+          <w:lang w:val="en-US"/>
+        </w:rPr>
+        <w:t>Basic</w:t>
+      </w:r>
+      <w:r>
+        <w:rPr>
+          <w:rtl w:val="0"/>
+        </w:rPr>
+        <w:t xml:space="preserve"> algorithm is so much more as compared to the memory used for the </w:t>
+      </w:r>
+      <w:r>
+        <w:rPr>
+          <w:i w:val="1"/>
+          <w:iCs w:val="1"/>
+          <w:rtl w:val="0"/>
+          <w:lang w:val="en-US"/>
+        </w:rPr>
+        <w:t xml:space="preserve">Efficient </w:t>
+      </w:r>
+      <w:r>
+        <w:rPr>
+          <w:rtl w:val="0"/>
+        </w:rPr>
+        <w:t xml:space="preserve">algorithm for higher values of Problem Size that the memories for </w:t>
+      </w:r>
+      <w:r>
+        <w:rPr>
+          <w:i w:val="1"/>
+          <w:iCs w:val="1"/>
+          <w:rtl w:val="0"/>
+          <w:lang w:val="en-US"/>
+        </w:rPr>
+        <w:t>Efficient</w:t>
+      </w:r>
+      <w:r>
+        <w:rPr>
+          <w:rtl w:val="0"/>
+        </w:rPr>
+        <w:t xml:space="preserve"> algorithm seem to be growing at a nearly constant rate as compared to the </w:t>
+      </w:r>
+      <w:r>
+        <w:rPr>
+          <w:i w:val="1"/>
+          <w:iCs w:val="1"/>
+          <w:rtl w:val="0"/>
+          <w:lang w:val="en-US"/>
+        </w:rPr>
+        <w:t>Basic</w:t>
+      </w:r>
+      <w:r>
+        <w:rPr>
+          <w:rtl w:val="0"/>
+        </w:rPr>
+        <w:t xml:space="preserve"> algorithm. It is quite easily evident that the </w:t>
+      </w:r>
+      <w:r>
+        <w:rPr>
+          <w:i w:val="1"/>
+          <w:iCs w:val="1"/>
+          <w:rtl w:val="0"/>
+          <w:lang w:val="en-US"/>
+        </w:rPr>
+        <w:t>Efficient</w:t>
+      </w:r>
+      <w:r>
+        <w:rPr>
+          <w:rtl w:val="0"/>
+        </w:rPr>
+        <w:t xml:space="preserve"> algorithm grows at a polynomial rate.</w:t>
+      </w:r>
+    </w:p>
+    <w:p>
+      <w:pPr>
+        <w:pStyle w:val="Body"/>
+        <w:numPr>
+          <w:ilvl w:val="0"/>
+          <w:numId w:val="2"/>
+        </w:numPr>
+      </w:pPr>
+      <w:r>
+        <w:rPr>
+          <w:rtl w:val="0"/>
+        </w:rPr>
+        <w:t xml:space="preserve">Though, if we zoom in to the curve observed for the </w:t>
+      </w:r>
+      <w:r>
+        <w:rPr>
+          <w:i w:val="1"/>
+          <w:iCs w:val="1"/>
+          <w:rtl w:val="0"/>
+          <w:lang w:val="en-US"/>
+        </w:rPr>
+        <w:t>Efficient</w:t>
+      </w:r>
+      <w:r>
+        <w:rPr>
+          <w:rtl w:val="0"/>
+        </w:rPr>
+        <w:t xml:space="preserve"> algorithm, then we can see that it grows at a linear rate in general (disregarding the outliers).</w:t>
+      </w:r>
+    </w:p>
+    <w:p>
+      <w:pPr>
+        <w:pStyle w:val="Body"/>
+        <w:numPr>
+          <w:ilvl w:val="0"/>
+          <w:numId w:val="2"/>
+        </w:numPr>
+      </w:pPr>
+      <w:r>
+        <w:rPr>
+          <w:rtl w:val="0"/>
+        </w:rPr>
+        <w:t xml:space="preserve">This difference lies in the core idea of utilizing the approach of Divide and Conquer for the </w:t>
+      </w:r>
+      <w:r>
+        <w:rPr>
+          <w:i w:val="1"/>
+          <w:iCs w:val="1"/>
+          <w:rtl w:val="0"/>
+          <w:lang w:val="en-US"/>
+        </w:rPr>
+        <w:t xml:space="preserve">Efficient </w:t>
+      </w:r>
+      <w:r>
+        <w:rPr>
+          <w:rtl w:val="0"/>
+        </w:rPr>
+        <w:t xml:space="preserve">algorithm as opposed to using a 2D matrix of size O(mn) in the </w:t>
+      </w:r>
+      <w:r>
+        <w:rPr>
+          <w:i w:val="1"/>
+          <w:iCs w:val="1"/>
+          <w:rtl w:val="0"/>
+          <w:lang w:val="en-US"/>
+        </w:rPr>
+        <w:t>Basic</w:t>
+      </w:r>
+      <w:r>
+        <w:rPr>
+          <w:rtl w:val="0"/>
+        </w:rPr>
+        <w:t xml:space="preserve"> algorithm, where </w:t>
+      </w:r>
+      <w:r>
+        <w:rPr>
+          <w:rtl w:val="0"/>
+        </w:rPr>
+        <w:t xml:space="preserve">the length of </w:t>
+      </w:r>
+      <w:r>
+        <w:rPr>
+          <w:rtl w:val="0"/>
+        </w:rPr>
+        <w:t xml:space="preserve">string </w:t>
+      </w:r>
+      <w:r>
+        <w:rPr>
+          <w:rtl w:val="0"/>
+        </w:rPr>
+        <w:t xml:space="preserve">X is m and the length of </w:t>
+      </w:r>
+      <w:r>
+        <w:rPr>
+          <w:rtl w:val="0"/>
+        </w:rPr>
+        <w:t xml:space="preserve">string </w:t>
+      </w:r>
+      <w:r>
+        <w:rPr>
+          <w:rtl w:val="0"/>
+        </w:rPr>
+        <w:t>Y is n</w:t>
+      </w:r>
+      <w:r>
+        <w:rPr>
+          <w:rtl w:val="0"/>
+        </w:rPr>
+        <w:t>.</w:t>
+      </w:r>
+    </w:p>
+    <w:p>
+      <w:pPr>
+        <w:pStyle w:val="Body"/>
+        <w:numPr>
+          <w:ilvl w:val="0"/>
+          <w:numId w:val="2"/>
+        </w:numPr>
+      </w:pPr>
+      <w:r>
+        <w:rPr>
+          <w:rtl w:val="0"/>
+        </w:rPr>
+        <w:t xml:space="preserve">In the </w:t>
+      </w:r>
+      <w:r>
+        <w:rPr>
+          <w:i w:val="1"/>
+          <w:iCs w:val="1"/>
+          <w:rtl w:val="0"/>
+          <w:lang w:val="en-US"/>
+        </w:rPr>
+        <w:t>Efficient</w:t>
+      </w:r>
+      <w:r>
+        <w:rPr>
+          <w:rtl w:val="0"/>
+        </w:rPr>
+        <w:t xml:space="preserve"> algorithm - for two equal halves of X, X</w:t>
+      </w:r>
+      <w:r>
+        <w:rPr>
+          <w:vertAlign w:val="subscript"/>
+          <w:rtl w:val="0"/>
+          <w:lang w:val="en-US"/>
+        </w:rPr>
+        <w:t xml:space="preserve">L </w:t>
+      </w:r>
+      <w:r>
+        <w:rPr>
+          <w:rtl w:val="0"/>
+        </w:rPr>
+        <w:t>and X</w:t>
+      </w:r>
+      <w:r>
+        <w:rPr>
+          <w:vertAlign w:val="subscript"/>
+          <w:rtl w:val="0"/>
+          <w:lang w:val="en-US"/>
+        </w:rPr>
+        <w:t>R</w:t>
+      </w:r>
+      <w:r>
+        <w:rPr>
+          <w:rtl w:val="0"/>
+        </w:rPr>
+        <w:t>, we use a Dynamic Programming based approach to get unequal splits of Y, Y</w:t>
+      </w:r>
+      <w:r>
+        <w:rPr>
+          <w:vertAlign w:val="subscript"/>
+          <w:rtl w:val="0"/>
+          <w:lang w:val="en-US"/>
+        </w:rPr>
+        <w:t>L</w:t>
+      </w:r>
+      <w:r>
+        <w:rPr>
+          <w:rtl w:val="0"/>
+        </w:rPr>
+        <w:t xml:space="preserve"> and Y</w:t>
+      </w:r>
+      <w:r>
+        <w:rPr>
+          <w:vertAlign w:val="subscript"/>
+          <w:rtl w:val="0"/>
+          <w:lang w:val="en-US"/>
+        </w:rPr>
+        <w:t>R</w:t>
+      </w:r>
+      <w:r>
+        <w:rPr>
+          <w:rtl w:val="0"/>
+        </w:rPr>
+        <w:t>, such that the total cost of alignment between (X</w:t>
+      </w:r>
+      <w:r>
+        <w:rPr>
+          <w:vertAlign w:val="subscript"/>
+          <w:rtl w:val="0"/>
+          <w:lang w:val="en-US"/>
+        </w:rPr>
+        <w:t xml:space="preserve">L, </w:t>
+      </w:r>
+      <w:r>
+        <w:rPr>
+          <w:rtl w:val="0"/>
+        </w:rPr>
+        <w:t>Y</w:t>
+      </w:r>
+      <w:r>
+        <w:rPr>
+          <w:vertAlign w:val="subscript"/>
+          <w:rtl w:val="0"/>
+          <w:lang w:val="en-US"/>
+        </w:rPr>
+        <w:t>L</w:t>
+      </w:r>
+      <w:r>
+        <w:rPr>
+          <w:rtl w:val="0"/>
+        </w:rPr>
+        <w:t>) and (X</w:t>
+      </w:r>
+      <w:r>
+        <w:rPr>
+          <w:vertAlign w:val="subscript"/>
+          <w:rtl w:val="0"/>
+          <w:lang w:val="en-US"/>
+        </w:rPr>
+        <w:t xml:space="preserve">R, </w:t>
+      </w:r>
+      <w:r>
+        <w:rPr>
+          <w:rtl w:val="0"/>
+        </w:rPr>
+        <w:t>Y</w:t>
+      </w:r>
+      <w:r>
+        <w:rPr>
+          <w:vertAlign w:val="subscript"/>
+          <w:rtl w:val="0"/>
+          <w:lang w:val="en-US"/>
+        </w:rPr>
+        <w:t>R</w:t>
+      </w:r>
+      <w:r>
+        <w:rPr>
+          <w:rtl w:val="0"/>
+        </w:rPr>
+        <w:t xml:space="preserve">) is minimized. Since here we are solving the problem of finding an optimal split-point in Y at each Divide and Conquer step, we only need array(s) of size O(m + n) as opposed to storing a 2D matrix of size O(mn) in the </w:t>
+      </w:r>
+      <w:r>
+        <w:rPr>
+          <w:i w:val="1"/>
+          <w:iCs w:val="1"/>
+          <w:rtl w:val="0"/>
+          <w:lang w:val="en-US"/>
+        </w:rPr>
+        <w:t xml:space="preserve">Basic </w:t>
+      </w:r>
+      <w:r>
+        <w:rPr>
+          <w:rtl w:val="0"/>
+        </w:rPr>
+        <w:t>algorithm corresponding to all the possible sub-strings X</w:t>
+      </w:r>
+      <w:r>
+        <w:rPr>
+          <w:vertAlign w:val="subscript"/>
+          <w:rtl w:val="0"/>
+          <w:lang w:val="en-US"/>
+        </w:rPr>
+        <w:t>1,2,</w:t>
+      </w:r>
+      <w:r>
+        <w:rPr>
+          <w:vertAlign w:val="subscript"/>
+          <w:rtl w:val="0"/>
+          <w:lang w:val="en-US"/>
+        </w:rPr>
+        <w:t>…</w:t>
+      </w:r>
+      <w:r>
+        <w:rPr>
+          <w:vertAlign w:val="subscript"/>
+          <w:rtl w:val="0"/>
+          <w:lang w:val="en-US"/>
+        </w:rPr>
+        <w:t>,k</w:t>
+      </w:r>
+      <w:r>
+        <w:rPr>
+          <w:rtl w:val="0"/>
+        </w:rPr>
+        <w:t xml:space="preserve"> and Y</w:t>
+      </w:r>
+      <w:r>
+        <w:rPr>
+          <w:vertAlign w:val="subscript"/>
+          <w:rtl w:val="0"/>
+          <w:lang w:val="en-US"/>
+        </w:rPr>
+        <w:t>1,2,</w:t>
+      </w:r>
+      <w:r>
+        <w:rPr>
+          <w:vertAlign w:val="subscript"/>
+          <w:rtl w:val="0"/>
+          <w:lang w:val="en-US"/>
+        </w:rPr>
+        <w:t>…</w:t>
+      </w:r>
+      <w:r>
+        <w:rPr>
+          <w:vertAlign w:val="subscript"/>
+          <w:rtl w:val="0"/>
+          <w:lang w:val="en-US"/>
+        </w:rPr>
+        <w:t>,j</w:t>
+      </w:r>
+      <w:r>
+        <w:rPr>
+          <w:rtl w:val="0"/>
+        </w:rPr>
+        <w:t>, for k</w:t>
+      </w:r>
+      <w:r>
+        <w:rPr>
+          <w:rtl w:val="0"/>
+        </w:rPr>
+        <w:t xml:space="preserve"> ≤ </w:t>
+      </w:r>
+      <w:r>
+        <w:rPr>
+          <w:rtl w:val="0"/>
+        </w:rPr>
+        <w:t>m and j</w:t>
+      </w:r>
+      <w:r>
+        <w:rPr>
+          <w:rtl w:val="0"/>
+        </w:rPr>
+        <w:t xml:space="preserve"> ≤</w:t>
+      </w:r>
+      <w:r>
+        <w:rPr>
+          <w:rtl w:val="0"/>
+        </w:rPr>
+        <w:t>n.</w:t>
+      </w:r>
+    </w:p>
+    <w:p>
+      <w:pPr>
+        <w:pStyle w:val="Body"/>
+        <w:numPr>
+          <w:ilvl w:val="0"/>
+          <w:numId w:val="2"/>
+        </w:numPr>
+      </w:pPr>
+      <w:r>
+        <w:rPr>
+          <w:rtl w:val="0"/>
+        </w:rPr>
+        <w:t xml:space="preserve">This major difference between these two algorithms is why we observe a polynomial graph for the </w:t>
+      </w:r>
+      <w:r>
+        <w:rPr>
+          <w:i w:val="1"/>
+          <w:iCs w:val="1"/>
+          <w:rtl w:val="0"/>
+          <w:lang w:val="en-US"/>
+        </w:rPr>
+        <w:t>Basic</w:t>
+      </w:r>
+      <w:r>
+        <w:rPr>
+          <w:rtl w:val="0"/>
+        </w:rPr>
+        <w:t xml:space="preserve"> algorithm and Linear graph for the </w:t>
+      </w:r>
+      <w:r>
+        <w:rPr>
+          <w:i w:val="1"/>
+          <w:iCs w:val="1"/>
+          <w:rtl w:val="0"/>
+          <w:lang w:val="en-US"/>
+        </w:rPr>
+        <w:t>Efficient</w:t>
+      </w:r>
+      <w:r>
+        <w:rPr>
+          <w:rtl w:val="0"/>
+        </w:rPr>
+        <w:t xml:space="preserve"> algorithm.</w:t>
+      </w:r>
+    </w:p>
+    <w:p>
+      <w:pPr>
+        <w:pStyle w:val="Body"/>
+        <w:numPr>
+          <w:ilvl w:val="0"/>
+          <w:numId w:val="3"/>
+        </w:numPr>
+        <w:rPr>
+          <w:b w:val="1"/>
+          <w:bCs w:val="1"/>
+          <w:lang w:val="fr-FR"/>
+        </w:rPr>
+      </w:pPr>
+      <w:r>
+        <w:rPr>
+          <w:b w:val="1"/>
+          <w:bCs w:val="1"/>
+          <w:rtl w:val="0"/>
+          <w:lang w:val="fr-FR"/>
+        </w:rPr>
+        <w:t xml:space="preserve">Graph2 </w:t>
+      </w:r>
+      <w:r>
+        <w:rPr>
+          <w:b w:val="1"/>
+          <w:bCs w:val="1"/>
+          <w:rtl w:val="0"/>
+        </w:rPr>
+        <w:t xml:space="preserve">– </w:t>
+      </w:r>
+      <w:r>
+        <w:rPr>
+          <w:b w:val="1"/>
+          <w:bCs w:val="1"/>
+          <w:rtl w:val="0"/>
+        </w:rPr>
+        <w:t>Time vs Problem Size (M+N)</w:t>
+      </w:r>
+    </w:p>
+    <w:p>
+      <w:pPr>
+        <w:pStyle w:val="Body"/>
+      </w:pPr>
+    </w:p>
+    <w:p>
+      <w:pPr>
+        <w:pStyle w:val="Heading 4"/>
+      </w:pPr>
+      <w:r>
+        <w:rPr>
+          <w:rtl w:val="0"/>
+          <w:lang w:val="en-US"/>
+        </w:rPr>
+        <w:t>Nature of the Graph (Logarithmic/ Linear/ Polynomial/ Exponential)</w:t>
+      </w:r>
+    </w:p>
+    <w:p>
+      <w:pPr>
+        <w:pStyle w:val="Body"/>
+      </w:pPr>
+      <w:r>
+        <w:rPr>
+          <w:rtl w:val="0"/>
+          <w:lang w:val="en-US"/>
+        </w:rPr>
+        <w:t>Basic:</w:t>
+      </w:r>
+      <w:r>
+        <w:rPr>
+          <w:rtl w:val="0"/>
+          <w:lang w:val="en-US"/>
+        </w:rPr>
+        <w:t xml:space="preserve"> Polynomial</w:t>
+      </w:r>
+    </w:p>
+    <w:p>
+      <w:pPr>
+        <w:pStyle w:val="Body"/>
+      </w:pPr>
+      <w:r>
+        <w:rPr>
+          <w:rtl w:val="0"/>
+          <w:lang w:val="en-US"/>
+        </w:rPr>
+        <w:t>Efficient:</w:t>
+      </w:r>
+      <w:r>
+        <w:rPr>
+          <w:rtl w:val="0"/>
+          <w:lang w:val="en-US"/>
+        </w:rPr>
+        <w:t xml:space="preserve"> Polynomial</w:t>
+      </w:r>
+      <w:r>
+        <w:drawing xmlns:a="http://schemas.openxmlformats.org/drawingml/2006/main">
+          <wp:anchor distT="152400" distB="152400" distL="152400" distR="152400" simplePos="0" relativeHeight="251661312" behindDoc="0" locked="0" layoutInCell="1" allowOverlap="1">
+            <wp:simplePos x="0" y="0"/>
+            <wp:positionH relativeFrom="margin">
+              <wp:posOffset>-6350</wp:posOffset>
+            </wp:positionH>
+            <wp:positionV relativeFrom="page">
+              <wp:posOffset>1257300</wp:posOffset>
+            </wp:positionV>
+            <wp:extent cx="5727700" cy="2863850"/>
+            <wp:effectExtent l="0" t="0" r="0" b="0"/>
+            <wp:wrapThrough wrapText="bothSides" distL="152400" distR="152400">
+              <wp:wrapPolygon edited="1">
+                <wp:start x="0" y="0"/>
+                <wp:lineTo x="21600" y="0"/>
+                <wp:lineTo x="21600" y="21600"/>
+                <wp:lineTo x="0" y="21600"/>
+                <wp:lineTo x="0" y="0"/>
+              </wp:wrapPolygon>
+            </wp:wrapThrough>
+            <wp:docPr id="1073741827" name="officeArt object" descr="time_graph.png"/>
+            <wp:cNvGraphicFramePr/>
+            <a:graphic xmlns:a="http://schemas.openxmlformats.org/drawingml/2006/main">
+              <a:graphicData uri="http://schemas.openxmlformats.org/drawingml/2006/picture">
+                <pic:pic xmlns:pic="http://schemas.openxmlformats.org/drawingml/2006/picture">
+                  <pic:nvPicPr>
+                    <pic:cNvPr id="1073741827" name="time_graph.png" descr="time_graph.png"/>
+                    <pic:cNvPicPr>
+                      <a:picLocks noChangeAspect="1"/>
+                    </pic:cNvPicPr>
+                  </pic:nvPicPr>
+                  <pic:blipFill>
+                    <a:blip r:embed="rId6">
+                      <a:extLst/>
+                    </a:blip>
+                    <a:stretch>
+                      <a:fillRect/>
+                    </a:stretch>
+                  </pic:blipFill>
+                  <pic:spPr>
+                    <a:xfrm>
+                      <a:off x="0" y="0"/>
+                      <a:ext cx="5727700" cy="2863850"/>
+                    </a:xfrm>
+                    <a:prstGeom prst="rect">
+                      <a:avLst/>
+                    </a:prstGeom>
+                    <a:ln w="12700" cap="flat">
+                      <a:noFill/>
+                      <a:miter lim="400000"/>
+                    </a:ln>
+                    <a:effectLst/>
+                  </pic:spPr>
+                </pic:pic>
+              </a:graphicData>
+            </a:graphic>
+          </wp:anchor>
+        </w:drawing>
+      </w:r>
+    </w:p>
+    <w:p>
+      <w:pPr>
+        <w:pStyle w:val="Heading 4"/>
+      </w:pPr>
+      <w:r>
+        <w:rPr>
+          <w:rtl w:val="0"/>
+          <w:lang w:val="en-US"/>
+        </w:rPr>
+        <w:t xml:space="preserve">Explanation: </w:t>
+      </w:r>
+    </w:p>
+    <w:p>
+      <w:pPr>
+        <w:pStyle w:val="Body"/>
+        <w:numPr>
+          <w:ilvl w:val="0"/>
+          <w:numId w:val="2"/>
+        </w:numPr>
+      </w:pPr>
+      <w:r>
+        <w:rPr>
+          <w:rtl w:val="0"/>
+          <w:lang w:val="en-US"/>
+        </w:rPr>
+        <w:t xml:space="preserve">Given the task of computing the optimal alignment cost between two input strings of X and Y, the </w:t>
+      </w:r>
+      <w:r>
+        <w:rPr>
+          <w:i w:val="1"/>
+          <w:iCs w:val="1"/>
+          <w:rtl w:val="0"/>
+          <w:lang w:val="en-US"/>
+        </w:rPr>
+        <w:t>Efficient</w:t>
+      </w:r>
+      <w:r>
+        <w:rPr>
+          <w:rtl w:val="0"/>
+        </w:rPr>
+        <w:t xml:space="preserve"> algorithm essentially breaks the Y string into two sub-parts Y</w:t>
+      </w:r>
+      <w:r>
+        <w:rPr>
+          <w:vertAlign w:val="subscript"/>
+          <w:rtl w:val="0"/>
+          <w:lang w:val="en-US"/>
+        </w:rPr>
+        <w:t>L</w:t>
+      </w:r>
+      <w:r>
+        <w:rPr>
+          <w:rtl w:val="0"/>
+        </w:rPr>
+        <w:t xml:space="preserve"> and Y</w:t>
+      </w:r>
+      <w:r>
+        <w:rPr>
+          <w:vertAlign w:val="subscript"/>
+          <w:rtl w:val="0"/>
+          <w:lang w:val="en-US"/>
+        </w:rPr>
+        <w:t xml:space="preserve">R </w:t>
+      </w:r>
+      <w:r>
+        <w:rPr>
+          <w:rtl w:val="0"/>
+        </w:rPr>
+        <w:t>by choosing a split point in the string Y which minimizes the sum of alignment costs between two equal halves of X and the two unequally broken sub-strings of Y. This can be done using Dynamic programming.</w:t>
+      </w:r>
+    </w:p>
+    <w:p>
+      <w:pPr>
+        <w:pStyle w:val="Body"/>
+        <w:numPr>
+          <w:ilvl w:val="0"/>
+          <w:numId w:val="2"/>
+        </w:numPr>
+      </w:pPr>
+      <w:r>
+        <w:rPr>
+          <w:rtl w:val="0"/>
+        </w:rPr>
+        <w:t xml:space="preserve">Suppose the length of X is m and the length of Y is n. Then the above operation could be done in C*(mn) operations, which is of the same order as the time taken for the </w:t>
+      </w:r>
+      <w:r>
+        <w:rPr>
+          <w:i w:val="1"/>
+          <w:iCs w:val="1"/>
+          <w:rtl w:val="0"/>
+          <w:lang w:val="en-US"/>
+        </w:rPr>
+        <w:t>Basic</w:t>
+      </w:r>
+      <w:r>
+        <w:rPr>
+          <w:rtl w:val="0"/>
+        </w:rPr>
+        <w:t xml:space="preserve"> algorithm.</w:t>
+      </w:r>
+    </w:p>
+    <w:p>
+      <w:pPr>
+        <w:pStyle w:val="Body"/>
+        <w:numPr>
+          <w:ilvl w:val="0"/>
+          <w:numId w:val="2"/>
+        </w:numPr>
+      </w:pPr>
+      <w:r>
+        <w:rPr>
+          <w:rtl w:val="0"/>
+        </w:rPr>
+        <w:t>Once we have obtained the sub-strings X</w:t>
+      </w:r>
+      <w:r>
+        <w:rPr>
+          <w:vertAlign w:val="subscript"/>
+          <w:rtl w:val="0"/>
+          <w:lang w:val="en-US"/>
+        </w:rPr>
+        <w:t xml:space="preserve">L, </w:t>
+      </w:r>
+      <w:r>
+        <w:rPr>
+          <w:rtl w:val="0"/>
+        </w:rPr>
+        <w:t>X</w:t>
+      </w:r>
+      <w:r>
+        <w:rPr>
+          <w:vertAlign w:val="subscript"/>
+          <w:rtl w:val="0"/>
+          <w:lang w:val="en-US"/>
+        </w:rPr>
+        <w:t xml:space="preserve">R, </w:t>
+      </w:r>
+      <w:r>
+        <w:rPr>
+          <w:rtl w:val="0"/>
+        </w:rPr>
+        <w:t>Y</w:t>
+      </w:r>
+      <w:r>
+        <w:rPr>
+          <w:vertAlign w:val="subscript"/>
+          <w:rtl w:val="0"/>
+          <w:lang w:val="en-US"/>
+        </w:rPr>
+        <w:t xml:space="preserve">L, </w:t>
+      </w:r>
+      <w:r>
+        <w:rPr>
+          <w:rtl w:val="0"/>
+        </w:rPr>
+        <w:t>and Y</w:t>
+      </w:r>
+      <w:r>
+        <w:rPr>
+          <w:vertAlign w:val="subscript"/>
+          <w:rtl w:val="0"/>
+          <w:lang w:val="en-US"/>
+        </w:rPr>
+        <w:t xml:space="preserve">R </w:t>
+      </w:r>
+      <w:r>
+        <w:rPr>
+          <w:rtl w:val="0"/>
+        </w:rPr>
+        <w:t xml:space="preserve">- the </w:t>
+      </w:r>
+      <w:r>
+        <w:rPr>
+          <w:i w:val="1"/>
+          <w:iCs w:val="1"/>
+          <w:rtl w:val="0"/>
+          <w:lang w:val="en-US"/>
+        </w:rPr>
+        <w:t>Efficient</w:t>
+      </w:r>
+      <w:r>
+        <w:rPr>
+          <w:rtl w:val="0"/>
+        </w:rPr>
+        <w:t xml:space="preserve"> algorithm would now proceed with the pairs of (X</w:t>
+      </w:r>
+      <w:r>
+        <w:rPr>
+          <w:vertAlign w:val="subscript"/>
+          <w:rtl w:val="0"/>
+          <w:lang w:val="en-US"/>
+        </w:rPr>
+        <w:t xml:space="preserve">L, </w:t>
+      </w:r>
+      <w:r>
+        <w:rPr>
+          <w:rtl w:val="0"/>
+        </w:rPr>
+        <w:t>Y</w:t>
+      </w:r>
+      <w:r>
+        <w:rPr>
+          <w:vertAlign w:val="subscript"/>
+          <w:rtl w:val="0"/>
+          <w:lang w:val="en-US"/>
+        </w:rPr>
+        <w:t>L</w:t>
+      </w:r>
+      <w:r>
+        <w:rPr>
+          <w:rtl w:val="0"/>
+        </w:rPr>
+        <w:t>) and (X</w:t>
+      </w:r>
+      <w:r>
+        <w:rPr>
+          <w:vertAlign w:val="subscript"/>
+          <w:rtl w:val="0"/>
+          <w:lang w:val="en-US"/>
+        </w:rPr>
+        <w:t xml:space="preserve">R, </w:t>
+      </w:r>
+      <w:r>
+        <w:rPr>
+          <w:rtl w:val="0"/>
+        </w:rPr>
+        <w:t>Y</w:t>
+      </w:r>
+      <w:r>
+        <w:rPr>
+          <w:vertAlign w:val="subscript"/>
+          <w:rtl w:val="0"/>
+          <w:lang w:val="en-US"/>
+        </w:rPr>
+        <w:t>R</w:t>
+      </w:r>
+      <w:r>
+        <w:rPr>
+          <w:rtl w:val="0"/>
+        </w:rPr>
+        <w:t xml:space="preserve">) and repeat the same steps. In this second level, the algorithm would take C*(mn)/2. Similarly, the third level would require </w:t>
+      </w:r>
+      <w:r>
+        <w:rPr>
+          <w:rtl w:val="0"/>
+        </w:rPr>
+        <w:t>C*(mn)/</w:t>
+      </w:r>
+      <w:r>
+        <w:rPr>
+          <w:rtl w:val="0"/>
+        </w:rPr>
+        <w:t>4 steps and so on</w:t>
+      </w:r>
+      <w:r>
+        <w:rPr>
+          <w:rtl w:val="0"/>
+        </w:rPr>
+        <w:t>…</w:t>
+      </w:r>
+    </w:p>
+    <w:p>
+      <w:pPr>
+        <w:pStyle w:val="Body"/>
+        <w:numPr>
+          <w:ilvl w:val="0"/>
+          <w:numId w:val="2"/>
+        </w:numPr>
+      </w:pPr>
+      <w:r>
+        <w:rPr>
+          <w:rtl w:val="0"/>
+        </w:rPr>
+        <w:t>We know that the sum of the sequence - 1 + 1/2 + 1/2</w:t>
+      </w:r>
+      <w:r>
+        <w:rPr>
+          <w:vertAlign w:val="superscript"/>
+          <w:rtl w:val="0"/>
+          <w:lang w:val="en-US"/>
+        </w:rPr>
+        <w:t>2</w:t>
+      </w:r>
+      <w:r>
+        <w:rPr>
+          <w:rtl w:val="0"/>
+        </w:rPr>
+        <w:t xml:space="preserve"> + </w:t>
+      </w:r>
+      <w:r>
+        <w:rPr>
+          <w:rtl w:val="0"/>
+        </w:rPr>
+        <w:t xml:space="preserve">… </w:t>
+      </w:r>
+      <w:r>
+        <w:rPr>
+          <w:rtl w:val="0"/>
+        </w:rPr>
+        <w:t xml:space="preserve">is a constant and thus the </w:t>
+      </w:r>
+      <w:r>
+        <w:rPr>
+          <w:i w:val="1"/>
+          <w:iCs w:val="1"/>
+          <w:rtl w:val="0"/>
+          <w:lang w:val="en-US"/>
+        </w:rPr>
+        <w:t>Efficient</w:t>
+      </w:r>
+      <w:r>
+        <w:rPr>
+          <w:rtl w:val="0"/>
+        </w:rPr>
+        <w:t xml:space="preserve"> algorithm would still require O(mn) operations.</w:t>
+      </w:r>
+    </w:p>
+    <w:p>
+      <w:pPr>
+        <w:pStyle w:val="Body"/>
+        <w:numPr>
+          <w:ilvl w:val="0"/>
+          <w:numId w:val="2"/>
+        </w:numPr>
+      </w:pPr>
+      <w:r>
+        <w:rPr>
+          <w:rtl w:val="0"/>
+        </w:rPr>
+        <w:t>Thus, the graph for both the algorithms would be expected to be Polynomial in nature and it is what we observe indeed.</w:t>
+      </w:r>
+    </w:p>
+    <w:p>
+      <w:pPr>
+        <w:pStyle w:val="Heading 2"/>
+      </w:pPr>
+    </w:p>
+    <w:p>
+      <w:pPr>
+        <w:pStyle w:val="Body"/>
+      </w:pPr>
+    </w:p>
+    <w:p>
+      <w:pPr>
+        <w:pStyle w:val="Heading 2"/>
+      </w:pPr>
+    </w:p>
+    <w:p>
+      <w:pPr>
         <w:pStyle w:val="Body"/>
       </w:pPr>
     </w:p>
@@ -5422,14 +6476,14 @@
     </w:p>
     <w:p>
       <w:pPr>
-        <w:pStyle w:val="Heading 4"/>
+        <w:pStyle w:val="Heading 2"/>
       </w:pPr>
       <w:r>
         <w:rPr>
           <w:rtl w:val="0"/>
-          <w:lang w:val="en-US"/>
-        </w:rPr>
-        <w:t>Nature of the Graph (Logarithmic/ Linear/ Polynomial/ Exponential)</w:t>
+          <w:lang w:val="fr-FR"/>
+        </w:rPr>
+        <w:t>Contribution</w:t>
       </w:r>
     </w:p>
     <w:p>
@@ -5441,14 +6495,33 @@
           <w:rtl w:val="0"/>
           <w:lang w:val="en-US"/>
         </w:rPr>
-        <w:t>Basic:</w:t>
+        <w:t xml:space="preserve">(Please mention what each member did if you think everyone in the group does not have an equal contribution, otherwise, write </w:t>
+      </w:r>
+      <w:r>
+        <w:rPr>
+          <w:rtl w:val="1"/>
+          <w:lang w:val="ar-SA" w:bidi="ar-SA"/>
+        </w:rPr>
+        <w:t>“</w:t>
       </w:r>
       <w:r>
         <w:rPr>
           <w:rtl w:val="0"/>
           <w:lang w:val="en-US"/>
         </w:rPr>
-        <w:t xml:space="preserve"> Polynomial</w:t>
+        <w:t>Equal Contribution</w:t>
+      </w:r>
+      <w:r>
+        <w:rPr>
+          <w:rtl w:val="0"/>
+        </w:rPr>
+        <w:t>”</w:t>
+      </w:r>
+      <w:r>
+        <w:rPr>
+          <w:rtl w:val="0"/>
+        </w:rPr>
+        <w:t>)</w:t>
       </w:r>
     </w:p>
     <w:p>
@@ -5458,380 +6531,14 @@
       <w:r>
         <w:rPr>
           <w:rtl w:val="0"/>
-          <w:lang w:val="en-US"/>
-        </w:rPr>
-        <w:t>Efficient:</w:t>
-      </w:r>
-      <w:r>
-        <w:rPr>
-          <w:rtl w:val="0"/>
-          <w:lang w:val="en-US"/>
-        </w:rPr>
-        <w:t xml:space="preserve"> Polynomial</w:t>
-      </w:r>
-    </w:p>
-    <w:p>
-      <w:pPr>
-        <w:pStyle w:val="Heading 4"/>
-      </w:pPr>
-      <w:r>
-        <w:rPr>
-          <w:rtl w:val="0"/>
-          <w:lang w:val="en-US"/>
-        </w:rPr>
-        <w:t xml:space="preserve">Explanation: </w:t>
-      </w:r>
-    </w:p>
-    <w:p>
-      <w:pPr>
-        <w:pStyle w:val="Body"/>
-        <w:numPr>
-          <w:ilvl w:val="0"/>
-          <w:numId w:val="2"/>
-        </w:numPr>
-      </w:pPr>
-      <w:r>
-        <w:rPr>
-          <w:rtl w:val="0"/>
-          <w:lang w:val="en-US"/>
-        </w:rPr>
-        <w:t xml:space="preserve">Given the task of computing the optimal alignment cost between two input strings of X and Y, the </w:t>
-      </w:r>
-      <w:r>
-        <w:rPr>
-          <w:i w:val="1"/>
-          <w:iCs w:val="1"/>
-          <w:rtl w:val="0"/>
-          <w:lang w:val="en-US"/>
-        </w:rPr>
-        <w:t>Efficient</w:t>
-      </w:r>
-      <w:r>
-        <w:rPr>
-          <w:rtl w:val="0"/>
-        </w:rPr>
-        <w:t xml:space="preserve"> algorithm essentially breaks the Y string into two sub-parts Y</w:t>
-      </w:r>
-      <w:r>
-        <w:rPr>
-          <w:vertAlign w:val="subscript"/>
-          <w:rtl w:val="0"/>
-          <w:lang w:val="en-US"/>
-        </w:rPr>
-        <w:t>L</w:t>
-      </w:r>
-      <w:r>
-        <w:rPr>
-          <w:rtl w:val="0"/>
-        </w:rPr>
-        <w:t xml:space="preserve"> and Y</w:t>
-      </w:r>
-      <w:r>
-        <w:rPr>
-          <w:vertAlign w:val="subscript"/>
-          <w:rtl w:val="0"/>
-          <w:lang w:val="en-US"/>
-        </w:rPr>
-        <w:t xml:space="preserve">R </w:t>
-      </w:r>
-      <w:r>
-        <w:rPr>
-          <w:rtl w:val="0"/>
-        </w:rPr>
-        <w:t>by choosing a split point in the string Y which minimizes the sum of alignment costs between two equal halves of X and the two unequally broken sub-strings of Y. This can be done using Dynamic programming.</w:t>
-      </w:r>
-    </w:p>
-    <w:p>
-      <w:pPr>
-        <w:pStyle w:val="Body"/>
-        <w:numPr>
-          <w:ilvl w:val="0"/>
-          <w:numId w:val="2"/>
-        </w:numPr>
-      </w:pPr>
-      <w:r>
-        <w:rPr>
-          <w:rtl w:val="0"/>
-        </w:rPr>
-        <w:t xml:space="preserve">Suppose the length of X is m and the length of Y is n. Then the above operation could be done in C*(mn) operations, which is of the same order as the time taken for the </w:t>
-      </w:r>
-      <w:r>
-        <w:rPr>
-          <w:i w:val="1"/>
-          <w:iCs w:val="1"/>
-          <w:rtl w:val="0"/>
-          <w:lang w:val="en-US"/>
-        </w:rPr>
-        <w:t>Basic</w:t>
-      </w:r>
-      <w:r>
-        <w:rPr>
-          <w:rtl w:val="0"/>
-        </w:rPr>
-        <w:t xml:space="preserve"> algorithm.</w:t>
-      </w:r>
-    </w:p>
-    <w:p>
-      <w:pPr>
-        <w:pStyle w:val="Body"/>
-        <w:numPr>
-          <w:ilvl w:val="0"/>
-          <w:numId w:val="2"/>
-        </w:numPr>
-      </w:pPr>
-      <w:r>
-        <w:rPr>
-          <w:rtl w:val="0"/>
-        </w:rPr>
-        <w:t>Once we have obtained the sub-strings X</w:t>
-      </w:r>
-      <w:r>
-        <w:rPr>
-          <w:vertAlign w:val="subscript"/>
-          <w:rtl w:val="0"/>
-          <w:lang w:val="en-US"/>
-        </w:rPr>
-        <w:t xml:space="preserve">L, </w:t>
-      </w:r>
-      <w:r>
-        <w:rPr>
-          <w:rtl w:val="0"/>
-        </w:rPr>
-        <w:t>X</w:t>
-      </w:r>
-      <w:r>
-        <w:rPr>
-          <w:vertAlign w:val="subscript"/>
-          <w:rtl w:val="0"/>
-          <w:lang w:val="en-US"/>
-        </w:rPr>
-        <w:t xml:space="preserve">R, </w:t>
-      </w:r>
-      <w:r>
-        <w:rPr>
-          <w:rtl w:val="0"/>
-        </w:rPr>
-        <w:t>Y</w:t>
-      </w:r>
-      <w:r>
-        <w:rPr>
-          <w:vertAlign w:val="subscript"/>
-          <w:rtl w:val="0"/>
-          <w:lang w:val="en-US"/>
-        </w:rPr>
-        <w:t xml:space="preserve">L, </w:t>
-      </w:r>
-      <w:r>
-        <w:rPr>
-          <w:rtl w:val="0"/>
-        </w:rPr>
-        <w:t>and Y</w:t>
-      </w:r>
-      <w:r>
-        <w:rPr>
-          <w:vertAlign w:val="subscript"/>
-          <w:rtl w:val="0"/>
-          <w:lang w:val="en-US"/>
-        </w:rPr>
-        <w:t xml:space="preserve">R </w:t>
-      </w:r>
-      <w:r>
-        <w:rPr>
-          <w:rtl w:val="0"/>
-        </w:rPr>
-        <w:t xml:space="preserve">- the </w:t>
-      </w:r>
-      <w:r>
-        <w:rPr>
-          <w:i w:val="1"/>
-          <w:iCs w:val="1"/>
-          <w:rtl w:val="0"/>
-          <w:lang w:val="en-US"/>
-        </w:rPr>
-        <w:t>Efficient</w:t>
-      </w:r>
-      <w:r>
-        <w:rPr>
-          <w:rtl w:val="0"/>
-        </w:rPr>
-        <w:t xml:space="preserve"> algorithm would now proceed with the pairs of (X</w:t>
-      </w:r>
-      <w:r>
-        <w:rPr>
-          <w:vertAlign w:val="subscript"/>
-          <w:rtl w:val="0"/>
-          <w:lang w:val="en-US"/>
-        </w:rPr>
-        <w:t xml:space="preserve">L, </w:t>
-      </w:r>
-      <w:r>
-        <w:rPr>
-          <w:rtl w:val="0"/>
-        </w:rPr>
-        <w:t>Y</w:t>
-      </w:r>
-      <w:r>
-        <w:rPr>
-          <w:vertAlign w:val="subscript"/>
-          <w:rtl w:val="0"/>
-          <w:lang w:val="en-US"/>
-        </w:rPr>
-        <w:t>L</w:t>
-      </w:r>
-      <w:r>
-        <w:rPr>
-          <w:rtl w:val="0"/>
-        </w:rPr>
-        <w:t>) and (X</w:t>
-      </w:r>
-      <w:r>
-        <w:rPr>
-          <w:vertAlign w:val="subscript"/>
-          <w:rtl w:val="0"/>
-          <w:lang w:val="en-US"/>
-        </w:rPr>
-        <w:t xml:space="preserve">R, </w:t>
-      </w:r>
-      <w:r>
-        <w:rPr>
-          <w:rtl w:val="0"/>
-        </w:rPr>
-        <w:t>Y</w:t>
-      </w:r>
-      <w:r>
-        <w:rPr>
-          <w:vertAlign w:val="subscript"/>
-          <w:rtl w:val="0"/>
-          <w:lang w:val="en-US"/>
-        </w:rPr>
-        <w:t>R</w:t>
-      </w:r>
-      <w:r>
-        <w:rPr>
-          <w:rtl w:val="0"/>
-        </w:rPr>
-        <w:t xml:space="preserve">) and repeat the same steps. In this second level, the algorithm would take C*(mn)/2. The third level would require </w:t>
-      </w:r>
-      <w:r>
-        <w:rPr>
-          <w:rtl w:val="0"/>
-        </w:rPr>
-        <w:t>C*(mn)/</w:t>
-      </w:r>
-      <w:r>
-        <w:rPr>
-          <w:rtl w:val="0"/>
-        </w:rPr>
-        <w:t>4 steps and so on</w:t>
-      </w:r>
-      <w:r>
-        <w:rPr>
-          <w:rtl w:val="0"/>
-        </w:rPr>
-        <w:t>…</w:t>
-      </w:r>
-    </w:p>
-    <w:p>
-      <w:pPr>
-        <w:pStyle w:val="Body"/>
-        <w:numPr>
-          <w:ilvl w:val="0"/>
-          <w:numId w:val="2"/>
-        </w:numPr>
-      </w:pPr>
-      <w:r>
-        <w:rPr>
-          <w:rtl w:val="0"/>
-        </w:rPr>
-        <w:t>We know that the sum of the sequence - 1 + 1/2 + 1/2</w:t>
-      </w:r>
-      <w:r>
-        <w:rPr>
-          <w:vertAlign w:val="superscript"/>
-          <w:rtl w:val="0"/>
-          <w:lang w:val="en-US"/>
-        </w:rPr>
-        <w:t>2</w:t>
-      </w:r>
-      <w:r>
-        <w:rPr>
-          <w:rtl w:val="0"/>
-        </w:rPr>
-        <w:t xml:space="preserve"> + </w:t>
-      </w:r>
-      <w:r>
-        <w:rPr>
-          <w:rtl w:val="0"/>
-        </w:rPr>
-        <w:t xml:space="preserve">… </w:t>
-      </w:r>
-      <w:r>
-        <w:rPr>
-          <w:rtl w:val="0"/>
-        </w:rPr>
-        <w:t xml:space="preserve">is a constant and thus the </w:t>
-      </w:r>
-      <w:r>
-        <w:rPr>
-          <w:i w:val="1"/>
-          <w:iCs w:val="1"/>
-          <w:rtl w:val="0"/>
-          <w:lang w:val="en-US"/>
-        </w:rPr>
-        <w:t>Efficient</w:t>
-      </w:r>
-      <w:r>
-        <w:rPr>
-          <w:rtl w:val="0"/>
-        </w:rPr>
-        <w:t xml:space="preserve"> algorithm would still require O(mn) operations.</w:t>
-      </w:r>
-    </w:p>
-    <w:p>
-      <w:pPr>
-        <w:pStyle w:val="Body"/>
-        <w:numPr>
-          <w:ilvl w:val="0"/>
-          <w:numId w:val="2"/>
-        </w:numPr>
-      </w:pPr>
-      <w:r>
-        <w:rPr>
-          <w:rtl w:val="0"/>
-        </w:rPr>
-        <w:t>Thus, the graph for both the algorithms would be expected to be Polynomial in nature and it is what we observe indeed.</w:t>
-      </w:r>
-    </w:p>
-    <w:p>
-      <w:pPr>
-        <w:pStyle w:val="Body"/>
-        <w:numPr>
-          <w:ilvl w:val="0"/>
-          <w:numId w:val="2"/>
-        </w:numPr>
-      </w:pPr>
-      <w:r>
-        <w:rPr>
-          <w:rtl w:val="0"/>
-        </w:rPr>
-        <w:t>Furthermore, if we look at the ratio of the time taken by the two algorithms for each value of problem size under consideration, then we can see that indeed the ratio barely changes and stays within a range of [1.5, 2.0], further validating our argument that both the algorithms grow at the same rate.</w:t>
-      </w:r>
-    </w:p>
-    <w:p>
-      <w:pPr>
-        <w:pStyle w:val="Heading 2"/>
-      </w:pPr>
-    </w:p>
-    <w:p>
-      <w:pPr>
-        <w:pStyle w:val="Heading 2"/>
-      </w:pPr>
-      <w:r>
-        <w:rPr>
-          <w:rtl w:val="0"/>
-          <w:lang w:val="fr-FR"/>
-        </w:rPr>
-        <w:t>Contribution</w:t>
+        </w:rPr>
+        <w:t>9011355532</w:t>
+      </w:r>
+      <w:r>
+        <w:rPr>
+          <w:rtl w:val="0"/>
+        </w:rPr>
+        <w:t>: Equal Contribution</w:t>
       </w:r>
     </w:p>
     <w:p>
@@ -5841,48 +6548,20 @@
       <w:r>
         <w:rPr>
           <w:rtl w:val="0"/>
-          <w:lang w:val="en-US"/>
-        </w:rPr>
-        <w:t xml:space="preserve">(Please mention what each member did if you think everyone in the group does not have an equal contribution, otherwise, write </w:t>
-      </w:r>
-      <w:r>
-        <w:rPr>
-          <w:rtl w:val="1"/>
-          <w:lang w:val="ar-SA" w:bidi="ar-SA"/>
-        </w:rPr>
-        <w:t>“</w:t>
-      </w:r>
-      <w:r>
-        <w:rPr>
-          <w:rtl w:val="0"/>
-          <w:lang w:val="en-US"/>
-        </w:rPr>
-        <w:t>Equal Contribution</w:t>
-      </w:r>
-      <w:r>
-        <w:rPr>
-          <w:rtl w:val="0"/>
-        </w:rPr>
-        <w:t>”</w:t>
-      </w:r>
-      <w:r>
-        <w:rPr>
-          <w:rtl w:val="0"/>
-        </w:rPr>
-        <w:t>)</w:t>
+        </w:rPr>
+        <w:t>3454675882</w:t>
+      </w:r>
+      <w:r>
+        <w:rPr>
+          <w:rtl w:val="0"/>
+        </w:rPr>
+        <w:t>: Equal Contribution</w:t>
       </w:r>
     </w:p>
     <w:p>
       <w:pPr>
         <w:pStyle w:val="Body"/>
       </w:pPr>
-      <w:r>
-        <w:rPr>
-          <w:rtl w:val="0"/>
-          <w:lang w:val="en-US"/>
-        </w:rPr>
-        <w:t>&lt;USC ID/s&gt;: &lt;</w:t>
-      </w:r>
       <w:r>
         <w:rPr>
           <w:outline w:val="0"/>
@@ -5896,13 +6575,13 @@
             </w14:solidFill>
           </w14:textFill>
         </w:rPr>
-        <w:t>Equal Contribution&gt;</w:t>
+        <w:t>4328073870: Equal Contribution</w:t>
       </w:r>
       <w:r/>
     </w:p>
     <w:sectPr>
-      <w:headerReference w:type="default" r:id="rId6"/>
-      <w:footerReference w:type="default" r:id="rId7"/>
+      <w:headerReference w:type="default" r:id="rId7"/>
+      <w:footerReference w:type="default" r:id="rId8"/>
       <w:pgSz w:w="11900" w:h="16840" w:orient="portrait"/>
       <w:pgMar w:top="1440" w:right="1440" w:bottom="1440" w:left="1440" w:header="0" w:footer="0"/>
       <w:bidi w:val="0"/>
@@ -6185,6 +6864,279 @@
   <w:num w:numId="2">
     <w:abstractNumId w:val="0"/>
   </w:num>
+  <w:num w:numId="3">
+    <w:abstractNumId w:val="0"/>
+    <w:lvlOverride w:ilvl="0">
+      <w:lvl w:ilvl="0">
+        <w:start w:val="1"/>
+        <w:numFmt w:val="bullet"/>
+        <w:suff w:val="tab"/>
+        <w:lvlText w:val="-"/>
+        <w:lvlJc w:val="left"/>
+        <w:pPr>
+          <w:ind w:left="189" w:hanging="189"/>
+        </w:pPr>
+        <w:rPr>
+          <w:rFonts w:hAnsi="Arial Unicode MS"/>
+          <w:b w:val="1"/>
+          <w:bCs w:val="1"/>
+          <w:caps w:val="0"/>
+          <w:smallCaps w:val="0"/>
+          <w:strike w:val="0"/>
+          <w:dstrike w:val="0"/>
+          <w:outline w:val="0"/>
+          <w:emboss w:val="0"/>
+          <w:imprint w:val="0"/>
+          <w:spacing w:val="0"/>
+          <w:w w:val="100"/>
+          <w:kern w:val="0"/>
+          <w:position w:val="0"/>
+          <w:highlight w:val="none"/>
+          <w:vertAlign w:val="baseline"/>
+        </w:rPr>
+      </w:lvl>
+    </w:lvlOverride>
+    <w:lvlOverride w:ilvl="1">
+      <w:lvl w:ilvl="1">
+        <w:start w:val="1"/>
+        <w:numFmt w:val="bullet"/>
+        <w:suff w:val="tab"/>
+        <w:lvlText w:val="-"/>
+        <w:lvlJc w:val="left"/>
+        <w:pPr>
+          <w:ind w:left="789" w:hanging="189"/>
+        </w:pPr>
+        <w:rPr>
+          <w:rFonts w:hAnsi="Arial Unicode MS"/>
+          <w:b w:val="1"/>
+          <w:bCs w:val="1"/>
+          <w:caps w:val="0"/>
+          <w:smallCaps w:val="0"/>
+          <w:strike w:val="0"/>
+          <w:dstrike w:val="0"/>
+          <w:outline w:val="0"/>
+          <w:emboss w:val="0"/>
+          <w:imprint w:val="0"/>
+          <w:spacing w:val="0"/>
+          <w:w w:val="100"/>
+          <w:kern w:val="0"/>
+          <w:position w:val="0"/>
+          <w:highlight w:val="none"/>
+          <w:vertAlign w:val="baseline"/>
+        </w:rPr>
+      </w:lvl>
+    </w:lvlOverride>
+    <w:lvlOverride w:ilvl="2">
+      <w:lvl w:ilvl="2">
+        <w:start w:val="1"/>
+        <w:numFmt w:val="bullet"/>
+        <w:suff w:val="tab"/>
+        <w:lvlText w:val="-"/>
+        <w:lvlJc w:val="left"/>
+        <w:pPr>
+          <w:ind w:left="1389" w:hanging="189"/>
+        </w:pPr>
+        <w:rPr>
+          <w:rFonts w:hAnsi="Arial Unicode MS"/>
+          <w:b w:val="1"/>
+          <w:bCs w:val="1"/>
+          <w:caps w:val="0"/>
+          <w:smallCaps w:val="0"/>
+          <w:strike w:val="0"/>
+          <w:dstrike w:val="0"/>
+          <w:outline w:val="0"/>
+          <w:emboss w:val="0"/>
+          <w:imprint w:val="0"/>
+          <w:spacing w:val="0"/>
+          <w:w w:val="100"/>
+          <w:kern w:val="0"/>
+          <w:position w:val="0"/>
+          <w:highlight w:val="none"/>
+          <w:vertAlign w:val="baseline"/>
+        </w:rPr>
+      </w:lvl>
+    </w:lvlOverride>
+    <w:lvlOverride w:ilvl="3">
+      <w:lvl w:ilvl="3">
+        <w:start w:val="1"/>
+        <w:numFmt w:val="bullet"/>
+        <w:suff w:val="tab"/>
+        <w:lvlText w:val="-"/>
+        <w:lvlJc w:val="left"/>
+        <w:pPr>
+          <w:ind w:left="1989" w:hanging="189"/>
+        </w:pPr>
+        <w:rPr>
+          <w:rFonts w:hAnsi="Arial Unicode MS"/>
+          <w:b w:val="1"/>
+          <w:bCs w:val="1"/>
+          <w:caps w:val="0"/>
+          <w:smallCaps w:val="0"/>
+          <w:strike w:val="0"/>
+          <w:dstrike w:val="0"/>
+          <w:outline w:val="0"/>
+          <w:emboss w:val="0"/>
+          <w:imprint w:val="0"/>
+          <w:spacing w:val="0"/>
+          <w:w w:val="100"/>
+          <w:kern w:val="0"/>
+          <w:position w:val="0"/>
+          <w:highlight w:val="none"/>
+          <w:vertAlign w:val="baseline"/>
+        </w:rPr>
+      </w:lvl>
+    </w:lvlOverride>
+    <w:lvlOverride w:ilvl="4">
+      <w:lvl w:ilvl="4">
+        <w:start w:val="1"/>
+        <w:numFmt w:val="bullet"/>
+        <w:suff w:val="tab"/>
+        <w:lvlText w:val="-"/>
+        <w:lvlJc w:val="left"/>
+        <w:pPr>
+          <w:ind w:left="2589" w:hanging="189"/>
+        </w:pPr>
+        <w:rPr>
+          <w:rFonts w:hAnsi="Arial Unicode MS"/>
+          <w:b w:val="1"/>
+          <w:bCs w:val="1"/>
+          <w:caps w:val="0"/>
+          <w:smallCaps w:val="0"/>
+          <w:strike w:val="0"/>
+          <w:dstrike w:val="0"/>
+          <w:outline w:val="0"/>
+          <w:emboss w:val="0"/>
+          <w:imprint w:val="0"/>
+          <w:spacing w:val="0"/>
+          <w:w w:val="100"/>
+          <w:kern w:val="0"/>
+          <w:position w:val="0"/>
+          <w:highlight w:val="none"/>
+          <w:vertAlign w:val="baseline"/>
+        </w:rPr>
+      </w:lvl>
+    </w:lvlOverride>
+    <w:lvlOverride w:ilvl="5">
+      <w:lvl w:ilvl="5">
+        <w:start w:val="1"/>
+        <w:numFmt w:val="bullet"/>
+        <w:suff w:val="tab"/>
+        <w:lvlText w:val="-"/>
+        <w:lvlJc w:val="left"/>
+        <w:pPr>
+          <w:ind w:left="3189" w:hanging="189"/>
+        </w:pPr>
+        <w:rPr>
+          <w:rFonts w:hAnsi="Arial Unicode MS"/>
+          <w:b w:val="1"/>
+          <w:bCs w:val="1"/>
+          <w:caps w:val="0"/>
+          <w:smallCaps w:val="0"/>
+          <w:strike w:val="0"/>
+          <w:dstrike w:val="0"/>
+          <w:outline w:val="0"/>
+          <w:emboss w:val="0"/>
+          <w:imprint w:val="0"/>
+          <w:spacing w:val="0"/>
+          <w:w w:val="100"/>
+          <w:kern w:val="0"/>
+          <w:position w:val="0"/>
+          <w:highlight w:val="none"/>
+          <w:vertAlign w:val="baseline"/>
+        </w:rPr>
+      </w:lvl>
+    </w:lvlOverride>
+    <w:lvlOverride w:ilvl="6">
+      <w:lvl w:ilvl="6">
+        <w:start w:val="1"/>
+        <w:numFmt w:val="bullet"/>
+        <w:suff w:val="tab"/>
+        <w:lvlText w:val="-"/>
+        <w:lvlJc w:val="left"/>
+        <w:pPr>
+          <w:ind w:left="3789" w:hanging="189"/>
+        </w:pPr>
+        <w:rPr>
+          <w:rFonts w:hAnsi="Arial Unicode MS"/>
+          <w:b w:val="1"/>
+          <w:bCs w:val="1"/>
+          <w:caps w:val="0"/>
+          <w:smallCaps w:val="0"/>
+          <w:strike w:val="0"/>
+          <w:dstrike w:val="0"/>
+          <w:outline w:val="0"/>
+          <w:emboss w:val="0"/>
+          <w:imprint w:val="0"/>
+          <w:spacing w:val="0"/>
+          <w:w w:val="100"/>
+          <w:kern w:val="0"/>
+          <w:position w:val="0"/>
+          <w:highlight w:val="none"/>
+          <w:vertAlign w:val="baseline"/>
+        </w:rPr>
+      </w:lvl>
+    </w:lvlOverride>
+    <w:lvlOverride w:ilvl="7">
+      <w:lvl w:ilvl="7">
+        <w:start w:val="1"/>
+        <w:numFmt w:val="bullet"/>
+        <w:suff w:val="tab"/>
+        <w:lvlText w:val="-"/>
+        <w:lvlJc w:val="left"/>
+        <w:pPr>
+          <w:ind w:left="4389" w:hanging="189"/>
+        </w:pPr>
+        <w:rPr>
+          <w:rFonts w:hAnsi="Arial Unicode MS"/>
+          <w:b w:val="1"/>
+          <w:bCs w:val="1"/>
+          <w:caps w:val="0"/>
+          <w:smallCaps w:val="0"/>
+          <w:strike w:val="0"/>
+          <w:dstrike w:val="0"/>
+          <w:outline w:val="0"/>
+          <w:emboss w:val="0"/>
+          <w:imprint w:val="0"/>
+          <w:spacing w:val="0"/>
+          <w:w w:val="100"/>
+          <w:kern w:val="0"/>
+          <w:position w:val="0"/>
+          <w:highlight w:val="none"/>
+          <w:vertAlign w:val="baseline"/>
+        </w:rPr>
+      </w:lvl>
+    </w:lvlOverride>
+    <w:lvlOverride w:ilvl="8">
+      <w:lvl w:ilvl="8">
+        <w:start w:val="1"/>
+        <w:numFmt w:val="bullet"/>
+        <w:suff w:val="tab"/>
+        <w:lvlText w:val="-"/>
+        <w:lvlJc w:val="left"/>
+        <w:pPr>
+          <w:ind w:left="4989" w:hanging="189"/>
+        </w:pPr>
+        <w:rPr>
+          <w:rFonts w:hAnsi="Arial Unicode MS"/>
+          <w:b w:val="1"/>
+          <w:bCs w:val="1"/>
+          <w:caps w:val="0"/>
+          <w:smallCaps w:val="0"/>
+          <w:strike w:val="0"/>
+          <w:dstrike w:val="0"/>
+          <w:outline w:val="0"/>
+          <w:emboss w:val="0"/>
+          <w:imprint w:val="0"/>
+          <w:spacing w:val="0"/>
+          <w:w w:val="100"/>
+          <w:kern w:val="0"/>
+          <w:position w:val="0"/>
+          <w:highlight w:val="none"/>
+          <w:vertAlign w:val="baseline"/>
+        </w:rPr>
+      </w:lvl>
+    </w:lvlOverride>
+  </w:num>
 </w:numbering>
 </file>
 
@@ -6465,7 +7417,7 @@
       <w:strike w:val="0"/>
       <w:dstrike w:val="0"/>
       <w:outline w:val="0"/>
-      <w:color w:val="1f3763"/>
+      <w:color w:val="000000"/>
       <w:spacing w:val="0"/>
       <w:kern w:val="0"/>
       <w:position w:val="0"/>
@@ -6480,7 +7432,7 @@
       </w14:textOutline>
       <w14:textFill>
         <w14:solidFill>
-          <w14:srgbClr w14:val="1F3763"/>
+          <w14:srgbClr w14:val="000000"/>
         </w14:solidFill>
       </w14:textFill>
     </w:rPr>

</xml_diff>